<commit_message>
Update Group Project 1 Use Cases - Jahia.docx
</commit_message>
<xml_diff>
--- a/Group Project 1 Use Cases - Jahia.docx
+++ b/Group Project 1 Use Cases - Jahia.docx
@@ -363,11 +363,19 @@
       <w:r>
         <w:t>Add a Donor</w:t>
       </w:r>
+      <w:r>
+        <w:t xml:space="preserve"> (Use Case #1)</w:t>
+      </w:r>
+      <w:bookmarkStart w:id="0" w:name="_GoBack"/>
+      <w:bookmarkEnd w:id="0"/>
     </w:p>
     <w:p/>
     <w:p>
       <w:r>
         <w:t>Add a Credit Card</w:t>
+      </w:r>
+      <w:r>
+        <w:t xml:space="preserve"> (Use Case #2)</w:t>
       </w:r>
     </w:p>
     <w:tbl>
@@ -470,7 +478,15 @@
               </w:numPr>
             </w:pPr>
             <w:r>
-              <w:t>The system ask for the credit card ID,</w:t>
+              <w:t xml:space="preserve">The system </w:t>
+            </w:r>
+            <w:proofErr w:type="gramStart"/>
+            <w:r>
+              <w:t>ask</w:t>
+            </w:r>
+            <w:proofErr w:type="gramEnd"/>
+            <w:r>
+              <w:t xml:space="preserve"> for the credit card ID,</w:t>
             </w:r>
             <w:r>
               <w:t xml:space="preserve"> expiration date, CCV number,</w:t>
@@ -547,10 +563,18 @@
               </w:numPr>
             </w:pPr>
             <w:r>
-              <w:t xml:space="preserve">The system checks that the user and credit card are valid and that the credit card is not already on the member’s account. If yes, it adds the credit card </w:t>
-            </w:r>
-            <w:r>
-              <w:t xml:space="preserve"> and amount </w:t>
+              <w:t xml:space="preserve">The system checks that the user and credit card are valid and that the credit card is not already on the member’s account. If yes, it adds the credit </w:t>
+            </w:r>
+            <w:proofErr w:type="gramStart"/>
+            <w:r>
+              <w:t xml:space="preserve">card </w:t>
+            </w:r>
+            <w:r>
+              <w:t xml:space="preserve"> and</w:t>
+            </w:r>
+            <w:proofErr w:type="gramEnd"/>
+            <w:r>
+              <w:t xml:space="preserve"> amount </w:t>
             </w:r>
             <w:r>
               <w:t xml:space="preserve">into the members account </w:t>
@@ -563,10 +587,1123 @@
         </w:tc>
       </w:tr>
     </w:tbl>
-    <w:p>
-      <w:bookmarkStart w:id="0" w:name="_GoBack"/>
-      <w:bookmarkEnd w:id="0"/>
-    </w:p>
+    <w:p/>
+    <w:tbl>
+      <w:tblPr>
+        <w:tblStyle w:val="TableGrid"/>
+        <w:tblW w:w="0" w:type="auto"/>
+        <w:tblLook w:val="04A0" w:firstRow="1" w:lastRow="0" w:firstColumn="1" w:lastColumn="0" w:noHBand="0" w:noVBand="1"/>
+      </w:tblPr>
+      <w:tblGrid>
+        <w:gridCol w:w="4675"/>
+        <w:gridCol w:w="4675"/>
+      </w:tblGrid>
+      <w:tr>
+        <w:tc>
+          <w:tcPr>
+            <w:tcW w:w="4675" w:type="dxa"/>
+          </w:tcPr>
+          <w:tbl>
+            <w:tblPr>
+              <w:tblW w:w="3980" w:type="dxa"/>
+              <w:tblLook w:val="04A0" w:firstRow="1" w:lastRow="0" w:firstColumn="1" w:lastColumn="0" w:noHBand="0" w:noVBand="1"/>
+            </w:tblPr>
+            <w:tblGrid>
+              <w:gridCol w:w="1960"/>
+              <w:gridCol w:w="2020"/>
+            </w:tblGrid>
+            <w:tr>
+              <w:trPr>
+                <w:trHeight w:val="288"/>
+              </w:trPr>
+              <w:tc>
+                <w:tcPr>
+                  <w:tcW w:w="3980" w:type="dxa"/>
+                  <w:gridSpan w:val="2"/>
+                  <w:tcBorders>
+                    <w:top w:val="single" w:sz="8" w:space="0" w:color="auto"/>
+                    <w:left w:val="single" w:sz="8" w:space="0" w:color="auto"/>
+                    <w:bottom w:val="single" w:sz="4" w:space="0" w:color="auto"/>
+                    <w:right w:val="single" w:sz="8" w:space="0" w:color="000000"/>
+                  </w:tcBorders>
+                  <w:shd w:val="clear" w:color="auto" w:fill="auto"/>
+                  <w:noWrap/>
+                  <w:vAlign w:val="center"/>
+                  <w:hideMark/>
+                </w:tcPr>
+                <w:p>
+                  <w:pPr>
+                    <w:spacing w:after="0" w:line="240" w:lineRule="auto"/>
+                    <w:jc w:val="center"/>
+                    <w:rPr>
+                      <w:rFonts w:ascii="Calibri" w:eastAsia="Times New Roman" w:hAnsi="Calibri" w:cs="Calibri"/>
+                      <w:b/>
+                      <w:bCs/>
+                      <w:color w:val="000000"/>
+                    </w:rPr>
+                  </w:pPr>
+                  <w:r>
+                    <w:rPr>
+                      <w:rFonts w:ascii="Calibri" w:eastAsia="Times New Roman" w:hAnsi="Calibri" w:cs="Calibri"/>
+                      <w:b/>
+                      <w:bCs/>
+                      <w:color w:val="000000"/>
+                    </w:rPr>
+                    <w:t>Use Case #8</w:t>
+                  </w:r>
+                </w:p>
+              </w:tc>
+            </w:tr>
+            <w:tr>
+              <w:trPr>
+                <w:trHeight w:val="288"/>
+              </w:trPr>
+              <w:tc>
+                <w:tcPr>
+                  <w:tcW w:w="1960" w:type="dxa"/>
+                  <w:tcBorders>
+                    <w:top w:val="nil"/>
+                    <w:left w:val="single" w:sz="8" w:space="0" w:color="auto"/>
+                    <w:bottom w:val="single" w:sz="4" w:space="0" w:color="auto"/>
+                    <w:right w:val="single" w:sz="4" w:space="0" w:color="auto"/>
+                  </w:tcBorders>
+                  <w:shd w:val="clear" w:color="auto" w:fill="auto"/>
+                  <w:noWrap/>
+                  <w:vAlign w:val="bottom"/>
+                  <w:hideMark/>
+                </w:tcPr>
+                <w:p>
+                  <w:pPr>
+                    <w:spacing w:after="0" w:line="240" w:lineRule="auto"/>
+                    <w:jc w:val="center"/>
+                    <w:rPr>
+                      <w:rFonts w:ascii="Calibri" w:eastAsia="Times New Roman" w:hAnsi="Calibri" w:cs="Calibri"/>
+                      <w:b/>
+                      <w:bCs/>
+                      <w:color w:val="000000"/>
+                    </w:rPr>
+                  </w:pPr>
+                  <w:r>
+                    <w:rPr>
+                      <w:rFonts w:ascii="Calibri" w:eastAsia="Times New Roman" w:hAnsi="Calibri" w:cs="Calibri"/>
+                      <w:b/>
+                      <w:bCs/>
+                      <w:color w:val="000000"/>
+                    </w:rPr>
+                    <w:t>Actor</w:t>
+                  </w:r>
+                </w:p>
+              </w:tc>
+              <w:tc>
+                <w:tcPr>
+                  <w:tcW w:w="2020" w:type="dxa"/>
+                  <w:tcBorders>
+                    <w:top w:val="nil"/>
+                    <w:left w:val="nil"/>
+                    <w:bottom w:val="single" w:sz="4" w:space="0" w:color="auto"/>
+                    <w:right w:val="single" w:sz="8" w:space="0" w:color="auto"/>
+                  </w:tcBorders>
+                  <w:shd w:val="clear" w:color="auto" w:fill="auto"/>
+                  <w:noWrap/>
+                  <w:vAlign w:val="bottom"/>
+                  <w:hideMark/>
+                </w:tcPr>
+                <w:p>
+                  <w:pPr>
+                    <w:spacing w:after="0" w:line="240" w:lineRule="auto"/>
+                    <w:jc w:val="center"/>
+                    <w:rPr>
+                      <w:rFonts w:ascii="Calibri" w:eastAsia="Times New Roman" w:hAnsi="Calibri" w:cs="Calibri"/>
+                      <w:b/>
+                      <w:bCs/>
+                      <w:color w:val="000000"/>
+                    </w:rPr>
+                  </w:pPr>
+                  <w:r>
+                    <w:rPr>
+                      <w:rFonts w:ascii="Calibri" w:eastAsia="Times New Roman" w:hAnsi="Calibri" w:cs="Calibri"/>
+                      <w:b/>
+                      <w:bCs/>
+                      <w:color w:val="000000"/>
+                    </w:rPr>
+                    <w:t>System</w:t>
+                  </w:r>
+                </w:p>
+              </w:tc>
+            </w:tr>
+            <w:tr>
+              <w:trPr>
+                <w:trHeight w:val="864"/>
+              </w:trPr>
+              <w:tc>
+                <w:tcPr>
+                  <w:tcW w:w="1960" w:type="dxa"/>
+                  <w:tcBorders>
+                    <w:top w:val="nil"/>
+                    <w:left w:val="single" w:sz="8" w:space="0" w:color="auto"/>
+                    <w:bottom w:val="single" w:sz="4" w:space="0" w:color="auto"/>
+                    <w:right w:val="single" w:sz="4" w:space="0" w:color="auto"/>
+                  </w:tcBorders>
+                  <w:shd w:val="clear" w:color="auto" w:fill="auto"/>
+                  <w:hideMark/>
+                </w:tcPr>
+                <w:p>
+                  <w:pPr>
+                    <w:spacing w:after="0" w:line="240" w:lineRule="auto"/>
+                    <w:rPr>
+                      <w:rFonts w:ascii="Calibri" w:eastAsia="Times New Roman" w:hAnsi="Calibri" w:cs="Calibri"/>
+                      <w:color w:val="000000"/>
+                    </w:rPr>
+                  </w:pPr>
+                  <w:r>
+                    <w:rPr>
+                      <w:rFonts w:ascii="Calibri" w:eastAsia="Times New Roman" w:hAnsi="Calibri" w:cs="Calibri"/>
+                      <w:color w:val="000000"/>
+                    </w:rPr>
+                    <w:t>1. Donor Request to Organization to have credit card removed</w:t>
+                  </w:r>
+                </w:p>
+              </w:tc>
+              <w:tc>
+                <w:tcPr>
+                  <w:tcW w:w="2020" w:type="dxa"/>
+                  <w:tcBorders>
+                    <w:top w:val="nil"/>
+                    <w:left w:val="nil"/>
+                    <w:bottom w:val="single" w:sz="4" w:space="0" w:color="auto"/>
+                    <w:right w:val="single" w:sz="8" w:space="0" w:color="auto"/>
+                  </w:tcBorders>
+                  <w:shd w:val="clear" w:color="auto" w:fill="auto"/>
+                  <w:noWrap/>
+                  <w:vAlign w:val="bottom"/>
+                  <w:hideMark/>
+                </w:tcPr>
+                <w:p>
+                  <w:pPr>
+                    <w:spacing w:after="0" w:line="240" w:lineRule="auto"/>
+                    <w:rPr>
+                      <w:rFonts w:ascii="Calibri" w:eastAsia="Times New Roman" w:hAnsi="Calibri" w:cs="Calibri"/>
+                      <w:color w:val="000000"/>
+                    </w:rPr>
+                  </w:pPr>
+                  <w:r>
+                    <w:rPr>
+                      <w:rFonts w:ascii="Calibri" w:eastAsia="Times New Roman" w:hAnsi="Calibri" w:cs="Calibri"/>
+                      <w:color w:val="000000"/>
+                    </w:rPr>
+                    <w:t> </w:t>
+                  </w:r>
+                </w:p>
+              </w:tc>
+            </w:tr>
+            <w:tr>
+              <w:trPr>
+                <w:trHeight w:val="1152"/>
+              </w:trPr>
+              <w:tc>
+                <w:tcPr>
+                  <w:tcW w:w="1960" w:type="dxa"/>
+                  <w:tcBorders>
+                    <w:top w:val="nil"/>
+                    <w:left w:val="single" w:sz="8" w:space="0" w:color="auto"/>
+                    <w:bottom w:val="single" w:sz="4" w:space="0" w:color="auto"/>
+                    <w:right w:val="single" w:sz="4" w:space="0" w:color="auto"/>
+                  </w:tcBorders>
+                  <w:shd w:val="clear" w:color="auto" w:fill="auto"/>
+                  <w:hideMark/>
+                </w:tcPr>
+                <w:p>
+                  <w:pPr>
+                    <w:spacing w:after="0" w:line="240" w:lineRule="auto"/>
+                    <w:rPr>
+                      <w:rFonts w:ascii="Calibri" w:eastAsia="Times New Roman" w:hAnsi="Calibri" w:cs="Calibri"/>
+                      <w:color w:val="000000"/>
+                    </w:rPr>
+                  </w:pPr>
+                  <w:r>
+                    <w:rPr>
+                      <w:rFonts w:ascii="Calibri" w:eastAsia="Times New Roman" w:hAnsi="Calibri" w:cs="Calibri"/>
+                      <w:color w:val="000000"/>
+                    </w:rPr>
+                    <w:t xml:space="preserve">2. Actor Invokes the functionality to remove a </w:t>
+                  </w:r>
+                  <w:proofErr w:type="gramStart"/>
+                  <w:r>
+                    <w:rPr>
+                      <w:rFonts w:ascii="Calibri" w:eastAsia="Times New Roman" w:hAnsi="Calibri" w:cs="Calibri"/>
+                      <w:color w:val="000000"/>
+                    </w:rPr>
+                    <w:t>donors</w:t>
+                  </w:r>
+                  <w:proofErr w:type="gramEnd"/>
+                  <w:r>
+                    <w:rPr>
+                      <w:rFonts w:ascii="Calibri" w:eastAsia="Times New Roman" w:hAnsi="Calibri" w:cs="Calibri"/>
+                      <w:color w:val="000000"/>
+                    </w:rPr>
+                    <w:t xml:space="preserve"> credit card</w:t>
+                  </w:r>
+                </w:p>
+              </w:tc>
+              <w:tc>
+                <w:tcPr>
+                  <w:tcW w:w="2020" w:type="dxa"/>
+                  <w:tcBorders>
+                    <w:top w:val="nil"/>
+                    <w:left w:val="nil"/>
+                    <w:bottom w:val="single" w:sz="4" w:space="0" w:color="auto"/>
+                    <w:right w:val="single" w:sz="8" w:space="0" w:color="auto"/>
+                  </w:tcBorders>
+                  <w:shd w:val="clear" w:color="auto" w:fill="auto"/>
+                  <w:noWrap/>
+                  <w:vAlign w:val="bottom"/>
+                  <w:hideMark/>
+                </w:tcPr>
+                <w:p>
+                  <w:pPr>
+                    <w:spacing w:after="0" w:line="240" w:lineRule="auto"/>
+                    <w:rPr>
+                      <w:rFonts w:ascii="Calibri" w:eastAsia="Times New Roman" w:hAnsi="Calibri" w:cs="Calibri"/>
+                      <w:color w:val="000000"/>
+                    </w:rPr>
+                  </w:pPr>
+                  <w:r>
+                    <w:rPr>
+                      <w:rFonts w:ascii="Calibri" w:eastAsia="Times New Roman" w:hAnsi="Calibri" w:cs="Calibri"/>
+                      <w:color w:val="000000"/>
+                    </w:rPr>
+                    <w:t> </w:t>
+                  </w:r>
+                </w:p>
+              </w:tc>
+            </w:tr>
+            <w:tr>
+              <w:trPr>
+                <w:trHeight w:val="864"/>
+              </w:trPr>
+              <w:tc>
+                <w:tcPr>
+                  <w:tcW w:w="1960" w:type="dxa"/>
+                  <w:tcBorders>
+                    <w:top w:val="nil"/>
+                    <w:left w:val="single" w:sz="8" w:space="0" w:color="auto"/>
+                    <w:bottom w:val="single" w:sz="4" w:space="0" w:color="auto"/>
+                    <w:right w:val="single" w:sz="4" w:space="0" w:color="auto"/>
+                  </w:tcBorders>
+                  <w:shd w:val="clear" w:color="auto" w:fill="auto"/>
+                  <w:noWrap/>
+                  <w:vAlign w:val="bottom"/>
+                  <w:hideMark/>
+                </w:tcPr>
+                <w:p>
+                  <w:pPr>
+                    <w:spacing w:after="0" w:line="240" w:lineRule="auto"/>
+                    <w:rPr>
+                      <w:rFonts w:ascii="Calibri" w:eastAsia="Times New Roman" w:hAnsi="Calibri" w:cs="Calibri"/>
+                      <w:color w:val="000000"/>
+                    </w:rPr>
+                  </w:pPr>
+                  <w:r>
+                    <w:rPr>
+                      <w:rFonts w:ascii="Calibri" w:eastAsia="Times New Roman" w:hAnsi="Calibri" w:cs="Calibri"/>
+                      <w:color w:val="000000"/>
+                    </w:rPr>
+                    <w:t> </w:t>
+                  </w:r>
+                </w:p>
+              </w:tc>
+              <w:tc>
+                <w:tcPr>
+                  <w:tcW w:w="2020" w:type="dxa"/>
+                  <w:tcBorders>
+                    <w:top w:val="nil"/>
+                    <w:left w:val="nil"/>
+                    <w:bottom w:val="single" w:sz="4" w:space="0" w:color="auto"/>
+                    <w:right w:val="single" w:sz="8" w:space="0" w:color="auto"/>
+                  </w:tcBorders>
+                  <w:shd w:val="clear" w:color="auto" w:fill="auto"/>
+                  <w:hideMark/>
+                </w:tcPr>
+                <w:p>
+                  <w:pPr>
+                    <w:spacing w:after="0" w:line="240" w:lineRule="auto"/>
+                    <w:rPr>
+                      <w:rFonts w:ascii="Calibri" w:eastAsia="Times New Roman" w:hAnsi="Calibri" w:cs="Calibri"/>
+                      <w:color w:val="000000"/>
+                    </w:rPr>
+                  </w:pPr>
+                  <w:r>
+                    <w:rPr>
+                      <w:rFonts w:ascii="Calibri" w:eastAsia="Times New Roman" w:hAnsi="Calibri" w:cs="Calibri"/>
+                      <w:color w:val="000000"/>
+                    </w:rPr>
+                    <w:t>3. Asks Actor to enter a Valid Donor ID, and credit card number.</w:t>
+                  </w:r>
+                </w:p>
+              </w:tc>
+            </w:tr>
+            <w:tr>
+              <w:trPr>
+                <w:trHeight w:val="864"/>
+              </w:trPr>
+              <w:tc>
+                <w:tcPr>
+                  <w:tcW w:w="1960" w:type="dxa"/>
+                  <w:tcBorders>
+                    <w:top w:val="nil"/>
+                    <w:left w:val="single" w:sz="8" w:space="0" w:color="auto"/>
+                    <w:bottom w:val="single" w:sz="4" w:space="0" w:color="auto"/>
+                    <w:right w:val="single" w:sz="4" w:space="0" w:color="auto"/>
+                  </w:tcBorders>
+                  <w:shd w:val="clear" w:color="auto" w:fill="auto"/>
+                  <w:hideMark/>
+                </w:tcPr>
+                <w:p>
+                  <w:pPr>
+                    <w:spacing w:after="0" w:line="240" w:lineRule="auto"/>
+                    <w:rPr>
+                      <w:rFonts w:ascii="Calibri" w:eastAsia="Times New Roman" w:hAnsi="Calibri" w:cs="Calibri"/>
+                      <w:color w:val="000000"/>
+                    </w:rPr>
+                  </w:pPr>
+                  <w:r>
+                    <w:rPr>
+                      <w:rFonts w:ascii="Calibri" w:eastAsia="Times New Roman" w:hAnsi="Calibri" w:cs="Calibri"/>
+                      <w:color w:val="000000"/>
+                    </w:rPr>
+                    <w:t>4. Actor Enters the Donor ID, and credit card number</w:t>
+                  </w:r>
+                </w:p>
+              </w:tc>
+              <w:tc>
+                <w:tcPr>
+                  <w:tcW w:w="2020" w:type="dxa"/>
+                  <w:tcBorders>
+                    <w:top w:val="nil"/>
+                    <w:left w:val="nil"/>
+                    <w:bottom w:val="single" w:sz="4" w:space="0" w:color="auto"/>
+                    <w:right w:val="single" w:sz="8" w:space="0" w:color="auto"/>
+                  </w:tcBorders>
+                  <w:shd w:val="clear" w:color="auto" w:fill="auto"/>
+                  <w:noWrap/>
+                  <w:vAlign w:val="bottom"/>
+                  <w:hideMark/>
+                </w:tcPr>
+                <w:p>
+                  <w:pPr>
+                    <w:spacing w:after="0" w:line="240" w:lineRule="auto"/>
+                    <w:rPr>
+                      <w:rFonts w:ascii="Calibri" w:eastAsia="Times New Roman" w:hAnsi="Calibri" w:cs="Calibri"/>
+                      <w:color w:val="000000"/>
+                    </w:rPr>
+                  </w:pPr>
+                  <w:r>
+                    <w:rPr>
+                      <w:rFonts w:ascii="Calibri" w:eastAsia="Times New Roman" w:hAnsi="Calibri" w:cs="Calibri"/>
+                      <w:color w:val="000000"/>
+                    </w:rPr>
+                    <w:t> </w:t>
+                  </w:r>
+                </w:p>
+              </w:tc>
+            </w:tr>
+            <w:tr>
+              <w:trPr>
+                <w:trHeight w:val="2880"/>
+              </w:trPr>
+              <w:tc>
+                <w:tcPr>
+                  <w:tcW w:w="1960" w:type="dxa"/>
+                  <w:tcBorders>
+                    <w:top w:val="nil"/>
+                    <w:left w:val="single" w:sz="8" w:space="0" w:color="auto"/>
+                    <w:bottom w:val="single" w:sz="4" w:space="0" w:color="auto"/>
+                    <w:right w:val="single" w:sz="4" w:space="0" w:color="auto"/>
+                  </w:tcBorders>
+                  <w:shd w:val="clear" w:color="auto" w:fill="auto"/>
+                  <w:noWrap/>
+                  <w:vAlign w:val="bottom"/>
+                  <w:hideMark/>
+                </w:tcPr>
+                <w:p>
+                  <w:pPr>
+                    <w:spacing w:after="0" w:line="240" w:lineRule="auto"/>
+                    <w:rPr>
+                      <w:rFonts w:ascii="Calibri" w:eastAsia="Times New Roman" w:hAnsi="Calibri" w:cs="Calibri"/>
+                      <w:color w:val="000000"/>
+                    </w:rPr>
+                  </w:pPr>
+                  <w:r>
+                    <w:rPr>
+                      <w:rFonts w:ascii="Calibri" w:eastAsia="Times New Roman" w:hAnsi="Calibri" w:cs="Calibri"/>
+                      <w:color w:val="000000"/>
+                    </w:rPr>
+                    <w:t> </w:t>
+                  </w:r>
+                </w:p>
+              </w:tc>
+              <w:tc>
+                <w:tcPr>
+                  <w:tcW w:w="2020" w:type="dxa"/>
+                  <w:tcBorders>
+                    <w:top w:val="nil"/>
+                    <w:left w:val="nil"/>
+                    <w:bottom w:val="single" w:sz="4" w:space="0" w:color="auto"/>
+                    <w:right w:val="single" w:sz="8" w:space="0" w:color="auto"/>
+                  </w:tcBorders>
+                  <w:shd w:val="clear" w:color="auto" w:fill="auto"/>
+                  <w:hideMark/>
+                </w:tcPr>
+                <w:p>
+                  <w:pPr>
+                    <w:spacing w:after="0" w:line="240" w:lineRule="auto"/>
+                    <w:rPr>
+                      <w:rFonts w:ascii="Calibri" w:eastAsia="Times New Roman" w:hAnsi="Calibri" w:cs="Calibri"/>
+                      <w:color w:val="000000"/>
+                    </w:rPr>
+                  </w:pPr>
+                  <w:r>
+                    <w:rPr>
+                      <w:rFonts w:ascii="Calibri" w:eastAsia="Times New Roman" w:hAnsi="Calibri" w:cs="Calibri"/>
+                      <w:color w:val="000000"/>
+                    </w:rPr>
+                    <w:t xml:space="preserve">5. Checks to See if the Donor Id, and credit card Entered are </w:t>
+                  </w:r>
+                  <w:proofErr w:type="spellStart"/>
+                  <w:r>
+                    <w:rPr>
+                      <w:rFonts w:ascii="Calibri" w:eastAsia="Times New Roman" w:hAnsi="Calibri" w:cs="Calibri"/>
+                      <w:color w:val="000000"/>
+                    </w:rPr>
+                    <w:t>vaild</w:t>
+                  </w:r>
+                  <w:proofErr w:type="spellEnd"/>
+                  <w:r>
+                    <w:rPr>
+                      <w:rFonts w:ascii="Calibri" w:eastAsia="Times New Roman" w:hAnsi="Calibri" w:cs="Calibri"/>
+                      <w:color w:val="000000"/>
+                    </w:rPr>
+                    <w:t xml:space="preserve">. If not, display error message and return to step 3. If </w:t>
+                  </w:r>
+                  <w:proofErr w:type="spellStart"/>
+                  <w:r>
+                    <w:rPr>
+                      <w:rFonts w:ascii="Calibri" w:eastAsia="Times New Roman" w:hAnsi="Calibri" w:cs="Calibri"/>
+                      <w:color w:val="000000"/>
+                    </w:rPr>
+                    <w:t>vaild</w:t>
+                  </w:r>
+                  <w:proofErr w:type="spellEnd"/>
+                  <w:r>
+                    <w:rPr>
+                      <w:rFonts w:ascii="Calibri" w:eastAsia="Times New Roman" w:hAnsi="Calibri" w:cs="Calibri"/>
+                      <w:color w:val="000000"/>
+                    </w:rPr>
+                    <w:t>, the donors credit card is removed from system.</w:t>
+                  </w:r>
+                </w:p>
+              </w:tc>
+            </w:tr>
+            <w:tr>
+              <w:trPr>
+                <w:trHeight w:val="1164"/>
+              </w:trPr>
+              <w:tc>
+                <w:tcPr>
+                  <w:tcW w:w="1960" w:type="dxa"/>
+                  <w:tcBorders>
+                    <w:top w:val="nil"/>
+                    <w:left w:val="single" w:sz="8" w:space="0" w:color="auto"/>
+                    <w:bottom w:val="single" w:sz="8" w:space="0" w:color="auto"/>
+                    <w:right w:val="single" w:sz="4" w:space="0" w:color="auto"/>
+                  </w:tcBorders>
+                  <w:shd w:val="clear" w:color="auto" w:fill="auto"/>
+                  <w:hideMark/>
+                </w:tcPr>
+                <w:p>
+                  <w:pPr>
+                    <w:spacing w:after="0" w:line="240" w:lineRule="auto"/>
+                    <w:rPr>
+                      <w:rFonts w:ascii="Calibri" w:eastAsia="Times New Roman" w:hAnsi="Calibri" w:cs="Calibri"/>
+                      <w:color w:val="000000"/>
+                    </w:rPr>
+                  </w:pPr>
+                  <w:r>
+                    <w:rPr>
+                      <w:rFonts w:ascii="Calibri" w:eastAsia="Times New Roman" w:hAnsi="Calibri" w:cs="Calibri"/>
+                      <w:color w:val="000000"/>
+                    </w:rPr>
+                    <w:t>6. Actor informs donor that their credit card has been removed.</w:t>
+                  </w:r>
+                </w:p>
+              </w:tc>
+              <w:tc>
+                <w:tcPr>
+                  <w:tcW w:w="2020" w:type="dxa"/>
+                  <w:tcBorders>
+                    <w:top w:val="nil"/>
+                    <w:left w:val="nil"/>
+                    <w:bottom w:val="single" w:sz="8" w:space="0" w:color="auto"/>
+                    <w:right w:val="single" w:sz="8" w:space="0" w:color="auto"/>
+                  </w:tcBorders>
+                  <w:shd w:val="clear" w:color="auto" w:fill="auto"/>
+                  <w:noWrap/>
+                  <w:vAlign w:val="bottom"/>
+                  <w:hideMark/>
+                </w:tcPr>
+                <w:p>
+                  <w:pPr>
+                    <w:spacing w:after="0" w:line="240" w:lineRule="auto"/>
+                    <w:rPr>
+                      <w:rFonts w:ascii="Calibri" w:eastAsia="Times New Roman" w:hAnsi="Calibri" w:cs="Calibri"/>
+                      <w:color w:val="000000"/>
+                    </w:rPr>
+                  </w:pPr>
+                  <w:r>
+                    <w:rPr>
+                      <w:rFonts w:ascii="Calibri" w:eastAsia="Times New Roman" w:hAnsi="Calibri" w:cs="Calibri"/>
+                      <w:color w:val="000000"/>
+                    </w:rPr>
+                    <w:t> </w:t>
+                  </w:r>
+                </w:p>
+              </w:tc>
+            </w:tr>
+          </w:tbl>
+          <w:p/>
+        </w:tc>
+        <w:tc>
+          <w:tcPr>
+            <w:tcW w:w="4675" w:type="dxa"/>
+          </w:tcPr>
+          <w:tbl>
+            <w:tblPr>
+              <w:tblW w:w="3980" w:type="dxa"/>
+              <w:tblLook w:val="04A0" w:firstRow="1" w:lastRow="0" w:firstColumn="1" w:lastColumn="0" w:noHBand="0" w:noVBand="1"/>
+            </w:tblPr>
+            <w:tblGrid>
+              <w:gridCol w:w="1960"/>
+              <w:gridCol w:w="2020"/>
+            </w:tblGrid>
+            <w:tr>
+              <w:trPr>
+                <w:trHeight w:val="612"/>
+              </w:trPr>
+              <w:tc>
+                <w:tcPr>
+                  <w:tcW w:w="3980" w:type="dxa"/>
+                  <w:gridSpan w:val="2"/>
+                  <w:tcBorders>
+                    <w:top w:val="single" w:sz="8" w:space="0" w:color="auto"/>
+                    <w:left w:val="single" w:sz="8" w:space="0" w:color="auto"/>
+                    <w:bottom w:val="single" w:sz="8" w:space="0" w:color="auto"/>
+                    <w:right w:val="single" w:sz="8" w:space="0" w:color="000000"/>
+                  </w:tcBorders>
+                  <w:shd w:val="clear" w:color="auto" w:fill="auto"/>
+                  <w:noWrap/>
+                  <w:vAlign w:val="center"/>
+                  <w:hideMark/>
+                </w:tcPr>
+                <w:p>
+                  <w:pPr>
+                    <w:spacing w:after="0" w:line="240" w:lineRule="auto"/>
+                    <w:jc w:val="center"/>
+                    <w:rPr>
+                      <w:rFonts w:ascii="Calibri" w:eastAsia="Times New Roman" w:hAnsi="Calibri" w:cs="Calibri"/>
+                      <w:b/>
+                      <w:bCs/>
+                      <w:color w:val="000000"/>
+                      <w:sz w:val="24"/>
+                      <w:szCs w:val="24"/>
+                    </w:rPr>
+                  </w:pPr>
+                  <w:r>
+                    <w:rPr>
+                      <w:rFonts w:ascii="Calibri" w:eastAsia="Times New Roman" w:hAnsi="Calibri" w:cs="Calibri"/>
+                      <w:b/>
+                      <w:bCs/>
+                      <w:color w:val="000000"/>
+                      <w:sz w:val="24"/>
+                      <w:szCs w:val="24"/>
+                    </w:rPr>
+                    <w:t>Use Case #7</w:t>
+                  </w:r>
+                </w:p>
+              </w:tc>
+            </w:tr>
+            <w:tr>
+              <w:trPr>
+                <w:trHeight w:val="288"/>
+              </w:trPr>
+              <w:tc>
+                <w:tcPr>
+                  <w:tcW w:w="1960" w:type="dxa"/>
+                  <w:tcBorders>
+                    <w:top w:val="nil"/>
+                    <w:left w:val="single" w:sz="8" w:space="0" w:color="auto"/>
+                    <w:bottom w:val="single" w:sz="4" w:space="0" w:color="auto"/>
+                    <w:right w:val="single" w:sz="4" w:space="0" w:color="auto"/>
+                  </w:tcBorders>
+                  <w:shd w:val="clear" w:color="auto" w:fill="auto"/>
+                  <w:noWrap/>
+                  <w:vAlign w:val="bottom"/>
+                  <w:hideMark/>
+                </w:tcPr>
+                <w:p>
+                  <w:pPr>
+                    <w:spacing w:after="0" w:line="240" w:lineRule="auto"/>
+                    <w:jc w:val="center"/>
+                    <w:rPr>
+                      <w:rFonts w:ascii="Calibri" w:eastAsia="Times New Roman" w:hAnsi="Calibri" w:cs="Calibri"/>
+                      <w:b/>
+                      <w:bCs/>
+                      <w:color w:val="000000"/>
+                    </w:rPr>
+                  </w:pPr>
+                  <w:r>
+                    <w:rPr>
+                      <w:rFonts w:ascii="Calibri" w:eastAsia="Times New Roman" w:hAnsi="Calibri" w:cs="Calibri"/>
+                      <w:b/>
+                      <w:bCs/>
+                      <w:color w:val="000000"/>
+                    </w:rPr>
+                    <w:t>Actor</w:t>
+                  </w:r>
+                </w:p>
+              </w:tc>
+              <w:tc>
+                <w:tcPr>
+                  <w:tcW w:w="2020" w:type="dxa"/>
+                  <w:tcBorders>
+                    <w:top w:val="nil"/>
+                    <w:left w:val="nil"/>
+                    <w:bottom w:val="single" w:sz="4" w:space="0" w:color="auto"/>
+                    <w:right w:val="single" w:sz="8" w:space="0" w:color="auto"/>
+                  </w:tcBorders>
+                  <w:shd w:val="clear" w:color="auto" w:fill="auto"/>
+                  <w:noWrap/>
+                  <w:vAlign w:val="bottom"/>
+                  <w:hideMark/>
+                </w:tcPr>
+                <w:p>
+                  <w:pPr>
+                    <w:spacing w:after="0" w:line="240" w:lineRule="auto"/>
+                    <w:jc w:val="center"/>
+                    <w:rPr>
+                      <w:rFonts w:ascii="Calibri" w:eastAsia="Times New Roman" w:hAnsi="Calibri" w:cs="Calibri"/>
+                      <w:b/>
+                      <w:bCs/>
+                      <w:color w:val="000000"/>
+                    </w:rPr>
+                  </w:pPr>
+                  <w:r>
+                    <w:rPr>
+                      <w:rFonts w:ascii="Calibri" w:eastAsia="Times New Roman" w:hAnsi="Calibri" w:cs="Calibri"/>
+                      <w:b/>
+                      <w:bCs/>
+                      <w:color w:val="000000"/>
+                    </w:rPr>
+                    <w:t>System</w:t>
+                  </w:r>
+                </w:p>
+              </w:tc>
+            </w:tr>
+            <w:tr>
+              <w:trPr>
+                <w:trHeight w:val="864"/>
+              </w:trPr>
+              <w:tc>
+                <w:tcPr>
+                  <w:tcW w:w="1960" w:type="dxa"/>
+                  <w:tcBorders>
+                    <w:top w:val="nil"/>
+                    <w:left w:val="single" w:sz="8" w:space="0" w:color="auto"/>
+                    <w:bottom w:val="single" w:sz="4" w:space="0" w:color="auto"/>
+                    <w:right w:val="single" w:sz="4" w:space="0" w:color="auto"/>
+                  </w:tcBorders>
+                  <w:shd w:val="clear" w:color="auto" w:fill="auto"/>
+                  <w:hideMark/>
+                </w:tcPr>
+                <w:p>
+                  <w:pPr>
+                    <w:spacing w:after="0" w:line="240" w:lineRule="auto"/>
+                    <w:rPr>
+                      <w:rFonts w:ascii="Calibri" w:eastAsia="Times New Roman" w:hAnsi="Calibri" w:cs="Calibri"/>
+                      <w:color w:val="000000"/>
+                    </w:rPr>
+                  </w:pPr>
+                  <w:r>
+                    <w:rPr>
+                      <w:rFonts w:ascii="Calibri" w:eastAsia="Times New Roman" w:hAnsi="Calibri" w:cs="Calibri"/>
+                      <w:color w:val="000000"/>
+                    </w:rPr>
+                    <w:t>1. Donor Request to Organization to be removed as a Donor</w:t>
+                  </w:r>
+                </w:p>
+              </w:tc>
+              <w:tc>
+                <w:tcPr>
+                  <w:tcW w:w="2020" w:type="dxa"/>
+                  <w:tcBorders>
+                    <w:top w:val="nil"/>
+                    <w:left w:val="nil"/>
+                    <w:bottom w:val="single" w:sz="4" w:space="0" w:color="auto"/>
+                    <w:right w:val="single" w:sz="8" w:space="0" w:color="auto"/>
+                  </w:tcBorders>
+                  <w:shd w:val="clear" w:color="auto" w:fill="auto"/>
+                  <w:noWrap/>
+                  <w:vAlign w:val="bottom"/>
+                  <w:hideMark/>
+                </w:tcPr>
+                <w:p>
+                  <w:pPr>
+                    <w:spacing w:after="0" w:line="240" w:lineRule="auto"/>
+                    <w:rPr>
+                      <w:rFonts w:ascii="Calibri" w:eastAsia="Times New Roman" w:hAnsi="Calibri" w:cs="Calibri"/>
+                      <w:color w:val="000000"/>
+                    </w:rPr>
+                  </w:pPr>
+                  <w:r>
+                    <w:rPr>
+                      <w:rFonts w:ascii="Calibri" w:eastAsia="Times New Roman" w:hAnsi="Calibri" w:cs="Calibri"/>
+                      <w:color w:val="000000"/>
+                    </w:rPr>
+                    <w:t> </w:t>
+                  </w:r>
+                </w:p>
+              </w:tc>
+            </w:tr>
+            <w:tr>
+              <w:trPr>
+                <w:trHeight w:val="1152"/>
+              </w:trPr>
+              <w:tc>
+                <w:tcPr>
+                  <w:tcW w:w="1960" w:type="dxa"/>
+                  <w:tcBorders>
+                    <w:top w:val="nil"/>
+                    <w:left w:val="single" w:sz="8" w:space="0" w:color="auto"/>
+                    <w:bottom w:val="single" w:sz="4" w:space="0" w:color="auto"/>
+                    <w:right w:val="single" w:sz="4" w:space="0" w:color="auto"/>
+                  </w:tcBorders>
+                  <w:shd w:val="clear" w:color="auto" w:fill="auto"/>
+                  <w:hideMark/>
+                </w:tcPr>
+                <w:p>
+                  <w:pPr>
+                    <w:spacing w:after="0" w:line="240" w:lineRule="auto"/>
+                    <w:rPr>
+                      <w:rFonts w:ascii="Calibri" w:eastAsia="Times New Roman" w:hAnsi="Calibri" w:cs="Calibri"/>
+                      <w:color w:val="000000"/>
+                    </w:rPr>
+                  </w:pPr>
+                  <w:r>
+                    <w:rPr>
+                      <w:rFonts w:ascii="Calibri" w:eastAsia="Times New Roman" w:hAnsi="Calibri" w:cs="Calibri"/>
+                      <w:color w:val="000000"/>
+                    </w:rPr>
+                    <w:t>2. Actor Invokes the functionality to remove a specific Donor</w:t>
+                  </w:r>
+                </w:p>
+              </w:tc>
+              <w:tc>
+                <w:tcPr>
+                  <w:tcW w:w="2020" w:type="dxa"/>
+                  <w:tcBorders>
+                    <w:top w:val="nil"/>
+                    <w:left w:val="nil"/>
+                    <w:bottom w:val="single" w:sz="4" w:space="0" w:color="auto"/>
+                    <w:right w:val="single" w:sz="8" w:space="0" w:color="auto"/>
+                  </w:tcBorders>
+                  <w:shd w:val="clear" w:color="auto" w:fill="auto"/>
+                  <w:noWrap/>
+                  <w:vAlign w:val="bottom"/>
+                  <w:hideMark/>
+                </w:tcPr>
+                <w:p>
+                  <w:pPr>
+                    <w:spacing w:after="0" w:line="240" w:lineRule="auto"/>
+                    <w:rPr>
+                      <w:rFonts w:ascii="Calibri" w:eastAsia="Times New Roman" w:hAnsi="Calibri" w:cs="Calibri"/>
+                      <w:color w:val="000000"/>
+                    </w:rPr>
+                  </w:pPr>
+                  <w:r>
+                    <w:rPr>
+                      <w:rFonts w:ascii="Calibri" w:eastAsia="Times New Roman" w:hAnsi="Calibri" w:cs="Calibri"/>
+                      <w:color w:val="000000"/>
+                    </w:rPr>
+                    <w:t> </w:t>
+                  </w:r>
+                </w:p>
+              </w:tc>
+            </w:tr>
+            <w:tr>
+              <w:trPr>
+                <w:trHeight w:val="960"/>
+              </w:trPr>
+              <w:tc>
+                <w:tcPr>
+                  <w:tcW w:w="1960" w:type="dxa"/>
+                  <w:tcBorders>
+                    <w:top w:val="nil"/>
+                    <w:left w:val="single" w:sz="8" w:space="0" w:color="auto"/>
+                    <w:bottom w:val="single" w:sz="4" w:space="0" w:color="auto"/>
+                    <w:right w:val="single" w:sz="4" w:space="0" w:color="auto"/>
+                  </w:tcBorders>
+                  <w:shd w:val="clear" w:color="auto" w:fill="auto"/>
+                  <w:noWrap/>
+                  <w:vAlign w:val="bottom"/>
+                  <w:hideMark/>
+                </w:tcPr>
+                <w:p>
+                  <w:pPr>
+                    <w:spacing w:after="0" w:line="240" w:lineRule="auto"/>
+                    <w:rPr>
+                      <w:rFonts w:ascii="Calibri" w:eastAsia="Times New Roman" w:hAnsi="Calibri" w:cs="Calibri"/>
+                      <w:color w:val="000000"/>
+                    </w:rPr>
+                  </w:pPr>
+                  <w:r>
+                    <w:rPr>
+                      <w:rFonts w:ascii="Calibri" w:eastAsia="Times New Roman" w:hAnsi="Calibri" w:cs="Calibri"/>
+                      <w:color w:val="000000"/>
+                    </w:rPr>
+                    <w:t> </w:t>
+                  </w:r>
+                </w:p>
+              </w:tc>
+              <w:tc>
+                <w:tcPr>
+                  <w:tcW w:w="2020" w:type="dxa"/>
+                  <w:tcBorders>
+                    <w:top w:val="nil"/>
+                    <w:left w:val="nil"/>
+                    <w:bottom w:val="single" w:sz="4" w:space="0" w:color="auto"/>
+                    <w:right w:val="single" w:sz="8" w:space="0" w:color="auto"/>
+                  </w:tcBorders>
+                  <w:shd w:val="clear" w:color="auto" w:fill="auto"/>
+                  <w:hideMark/>
+                </w:tcPr>
+                <w:p>
+                  <w:pPr>
+                    <w:spacing w:after="0" w:line="240" w:lineRule="auto"/>
+                    <w:rPr>
+                      <w:rFonts w:ascii="Calibri" w:eastAsia="Times New Roman" w:hAnsi="Calibri" w:cs="Calibri"/>
+                      <w:color w:val="000000"/>
+                    </w:rPr>
+                  </w:pPr>
+                  <w:r>
+                    <w:rPr>
+                      <w:rFonts w:ascii="Calibri" w:eastAsia="Times New Roman" w:hAnsi="Calibri" w:cs="Calibri"/>
+                      <w:color w:val="000000"/>
+                    </w:rPr>
+                    <w:t>3. Asks Actor to enter a Valid Donor ID</w:t>
+                  </w:r>
+                </w:p>
+              </w:tc>
+            </w:tr>
+            <w:tr>
+              <w:trPr>
+                <w:trHeight w:val="1464"/>
+              </w:trPr>
+              <w:tc>
+                <w:tcPr>
+                  <w:tcW w:w="1960" w:type="dxa"/>
+                  <w:tcBorders>
+                    <w:top w:val="nil"/>
+                    <w:left w:val="single" w:sz="8" w:space="0" w:color="auto"/>
+                    <w:bottom w:val="single" w:sz="4" w:space="0" w:color="auto"/>
+                    <w:right w:val="single" w:sz="4" w:space="0" w:color="auto"/>
+                  </w:tcBorders>
+                  <w:shd w:val="clear" w:color="auto" w:fill="auto"/>
+                  <w:hideMark/>
+                </w:tcPr>
+                <w:p>
+                  <w:pPr>
+                    <w:spacing w:after="0" w:line="240" w:lineRule="auto"/>
+                    <w:rPr>
+                      <w:rFonts w:ascii="Calibri" w:eastAsia="Times New Roman" w:hAnsi="Calibri" w:cs="Calibri"/>
+                      <w:color w:val="000000"/>
+                    </w:rPr>
+                  </w:pPr>
+                  <w:r>
+                    <w:rPr>
+                      <w:rFonts w:ascii="Calibri" w:eastAsia="Times New Roman" w:hAnsi="Calibri" w:cs="Calibri"/>
+                      <w:color w:val="000000"/>
+                    </w:rPr>
+                    <w:t>4. Actor Enters the Donor ID</w:t>
+                  </w:r>
+                </w:p>
+              </w:tc>
+              <w:tc>
+                <w:tcPr>
+                  <w:tcW w:w="2020" w:type="dxa"/>
+                  <w:tcBorders>
+                    <w:top w:val="nil"/>
+                    <w:left w:val="nil"/>
+                    <w:bottom w:val="single" w:sz="4" w:space="0" w:color="auto"/>
+                    <w:right w:val="single" w:sz="8" w:space="0" w:color="auto"/>
+                  </w:tcBorders>
+                  <w:shd w:val="clear" w:color="auto" w:fill="auto"/>
+                  <w:noWrap/>
+                  <w:vAlign w:val="bottom"/>
+                  <w:hideMark/>
+                </w:tcPr>
+                <w:p>
+                  <w:pPr>
+                    <w:spacing w:after="0" w:line="240" w:lineRule="auto"/>
+                    <w:rPr>
+                      <w:rFonts w:ascii="Calibri" w:eastAsia="Times New Roman" w:hAnsi="Calibri" w:cs="Calibri"/>
+                      <w:color w:val="000000"/>
+                    </w:rPr>
+                  </w:pPr>
+                  <w:r>
+                    <w:rPr>
+                      <w:rFonts w:ascii="Calibri" w:eastAsia="Times New Roman" w:hAnsi="Calibri" w:cs="Calibri"/>
+                      <w:color w:val="000000"/>
+                    </w:rPr>
+                    <w:t> </w:t>
+                  </w:r>
+                </w:p>
+              </w:tc>
+            </w:tr>
+            <w:tr>
+              <w:trPr>
+                <w:trHeight w:val="2592"/>
+              </w:trPr>
+              <w:tc>
+                <w:tcPr>
+                  <w:tcW w:w="1960" w:type="dxa"/>
+                  <w:tcBorders>
+                    <w:top w:val="nil"/>
+                    <w:left w:val="single" w:sz="8" w:space="0" w:color="auto"/>
+                    <w:bottom w:val="single" w:sz="4" w:space="0" w:color="auto"/>
+                    <w:right w:val="single" w:sz="4" w:space="0" w:color="auto"/>
+                  </w:tcBorders>
+                  <w:shd w:val="clear" w:color="auto" w:fill="auto"/>
+                  <w:noWrap/>
+                  <w:vAlign w:val="bottom"/>
+                  <w:hideMark/>
+                </w:tcPr>
+                <w:p>
+                  <w:pPr>
+                    <w:spacing w:after="0" w:line="240" w:lineRule="auto"/>
+                    <w:rPr>
+                      <w:rFonts w:ascii="Calibri" w:eastAsia="Times New Roman" w:hAnsi="Calibri" w:cs="Calibri"/>
+                      <w:color w:val="000000"/>
+                    </w:rPr>
+                  </w:pPr>
+                  <w:r>
+                    <w:rPr>
+                      <w:rFonts w:ascii="Calibri" w:eastAsia="Times New Roman" w:hAnsi="Calibri" w:cs="Calibri"/>
+                      <w:color w:val="000000"/>
+                    </w:rPr>
+                    <w:t> </w:t>
+                  </w:r>
+                </w:p>
+              </w:tc>
+              <w:tc>
+                <w:tcPr>
+                  <w:tcW w:w="2020" w:type="dxa"/>
+                  <w:tcBorders>
+                    <w:top w:val="nil"/>
+                    <w:left w:val="nil"/>
+                    <w:bottom w:val="single" w:sz="4" w:space="0" w:color="auto"/>
+                    <w:right w:val="single" w:sz="8" w:space="0" w:color="auto"/>
+                  </w:tcBorders>
+                  <w:shd w:val="clear" w:color="auto" w:fill="auto"/>
+                  <w:hideMark/>
+                </w:tcPr>
+                <w:p>
+                  <w:pPr>
+                    <w:spacing w:after="0" w:line="240" w:lineRule="auto"/>
+                    <w:rPr>
+                      <w:rFonts w:ascii="Calibri" w:eastAsia="Times New Roman" w:hAnsi="Calibri" w:cs="Calibri"/>
+                      <w:color w:val="000000"/>
+                    </w:rPr>
+                  </w:pPr>
+                  <w:r>
+                    <w:rPr>
+                      <w:rFonts w:ascii="Calibri" w:eastAsia="Times New Roman" w:hAnsi="Calibri" w:cs="Calibri"/>
+                      <w:color w:val="000000"/>
+                    </w:rPr>
+                    <w:t xml:space="preserve">5. Checks to See if the Donor ID enter Exist. If not, display error message and return to step 3. If donor Does exist, all donor information is removed from system. </w:t>
+                  </w:r>
+                </w:p>
+              </w:tc>
+            </w:tr>
+            <w:tr>
+              <w:trPr>
+                <w:trHeight w:val="1224"/>
+              </w:trPr>
+              <w:tc>
+                <w:tcPr>
+                  <w:tcW w:w="1960" w:type="dxa"/>
+                  <w:tcBorders>
+                    <w:top w:val="nil"/>
+                    <w:left w:val="single" w:sz="8" w:space="0" w:color="auto"/>
+                    <w:bottom w:val="single" w:sz="8" w:space="0" w:color="auto"/>
+                    <w:right w:val="single" w:sz="4" w:space="0" w:color="auto"/>
+                  </w:tcBorders>
+                  <w:shd w:val="clear" w:color="auto" w:fill="auto"/>
+                  <w:hideMark/>
+                </w:tcPr>
+                <w:p>
+                  <w:pPr>
+                    <w:spacing w:after="0" w:line="240" w:lineRule="auto"/>
+                    <w:rPr>
+                      <w:rFonts w:ascii="Calibri" w:eastAsia="Times New Roman" w:hAnsi="Calibri" w:cs="Calibri"/>
+                      <w:color w:val="000000"/>
+                    </w:rPr>
+                  </w:pPr>
+                  <w:r>
+                    <w:rPr>
+                      <w:rFonts w:ascii="Calibri" w:eastAsia="Times New Roman" w:hAnsi="Calibri" w:cs="Calibri"/>
+                      <w:color w:val="000000"/>
+                    </w:rPr>
+                    <w:t>6. Actor informs donor that they have been removed.</w:t>
+                  </w:r>
+                </w:p>
+              </w:tc>
+              <w:tc>
+                <w:tcPr>
+                  <w:tcW w:w="2020" w:type="dxa"/>
+                  <w:tcBorders>
+                    <w:top w:val="nil"/>
+                    <w:left w:val="nil"/>
+                    <w:bottom w:val="single" w:sz="8" w:space="0" w:color="auto"/>
+                    <w:right w:val="single" w:sz="8" w:space="0" w:color="auto"/>
+                  </w:tcBorders>
+                  <w:shd w:val="clear" w:color="auto" w:fill="auto"/>
+                  <w:noWrap/>
+                  <w:vAlign w:val="bottom"/>
+                  <w:hideMark/>
+                </w:tcPr>
+                <w:p>
+                  <w:pPr>
+                    <w:spacing w:after="0" w:line="240" w:lineRule="auto"/>
+                    <w:rPr>
+                      <w:rFonts w:ascii="Calibri" w:eastAsia="Times New Roman" w:hAnsi="Calibri" w:cs="Calibri"/>
+                      <w:color w:val="000000"/>
+                    </w:rPr>
+                  </w:pPr>
+                  <w:r>
+                    <w:rPr>
+                      <w:rFonts w:ascii="Calibri" w:eastAsia="Times New Roman" w:hAnsi="Calibri" w:cs="Calibri"/>
+                      <w:color w:val="000000"/>
+                    </w:rPr>
+                    <w:t> </w:t>
+                  </w:r>
+                </w:p>
+              </w:tc>
+            </w:tr>
+          </w:tbl>
+          <w:p/>
+        </w:tc>
+      </w:tr>
+    </w:tbl>
+    <w:p/>
     <w:p/>
     <w:sectPr>
       <w:pgSz w:w="12240" w:h="15840"/>

</xml_diff>